<commit_message>
Update serial pseudocode stuff
</commit_message>
<xml_diff>
--- a/Design and Pseudocode Materials/MTRX2700 Major Project Serial Pseudocode.docx
+++ b/Design and Pseudocode Materials/MTRX2700 Major Project Serial Pseudocode.docx
@@ -135,6 +135,17 @@
       </w:r>
       <w:r>
         <w:t xml:space="preserve">in the context of this task, the module will be given a direction and distance value (which determine the position of the object from the system) which must be printed on the serial monitor/terminal. </w:t>
+      </w:r>
+      <w:r>
+        <w:t xml:space="preserve">The module will also receive a series of image values from the object detection module which will be given to </w:t>
+      </w:r>
+      <w:proofErr w:type="spellStart"/>
+      <w:r>
+        <w:t>Matlab</w:t>
+      </w:r>
+      <w:proofErr w:type="spellEnd"/>
+      <w:r>
+        <w:t xml:space="preserve"> to plot. </w:t>
       </w:r>
     </w:p>
     <w:p>

</xml_diff>